<commit_message>
desicsion tree and logistic
</commit_message>
<xml_diff>
--- a/ML.docx
+++ b/ML.docx
@@ -196,13 +196,63 @@
           <w:color w:val="4472C4" w:themeColor="accent1"/>
         </w:rPr>
       </w:pPr>
-    </w:p>
-    <w:p>
-      <w:pPr>
-        <w:rPr>
-          <w:color w:val="4472C4" w:themeColor="accent1"/>
-        </w:rPr>
-      </w:pPr>
+      <w:r>
+        <w:rPr>
+          <w:color w:val="4472C4" w:themeColor="accent1"/>
+        </w:rPr>
+        <w:t>We check the relationship between independent and dependent variable.</w:t>
+      </w:r>
+    </w:p>
+    <w:p>
+      <w:r>
+        <w:rPr>
+          <w:b/>
+          <w:bCs/>
+          <w:sz w:val="30"/>
+          <w:szCs w:val="30"/>
+        </w:rPr>
+        <w:t>L</w:t>
+      </w:r>
+      <w:r>
+        <w:rPr>
+          <w:b/>
+          <w:bCs/>
+          <w:sz w:val="30"/>
+          <w:szCs w:val="30"/>
+        </w:rPr>
+        <w:t>ogistic</w:t>
+      </w:r>
+      <w:r>
+        <w:rPr>
+          <w:b/>
+          <w:bCs/>
+          <w:sz w:val="30"/>
+          <w:szCs w:val="30"/>
+        </w:rPr>
+        <w:t xml:space="preserve"> Regression:</w:t>
+      </w:r>
+    </w:p>
+    <w:p>
+      <w:pPr>
+        <w:rPr>
+          <w:color w:val="4472C4" w:themeColor="accent1"/>
+          <w:lang/>
+        </w:rPr>
+      </w:pPr>
+      <w:r>
+        <w:rPr>
+          <w:color w:val="4472C4" w:themeColor="accent1"/>
+        </w:rPr>
+        <w:tab/>
+        <w:t xml:space="preserve">It is used to classification and prediction problems. </w:t>
+      </w:r>
+      <w:r>
+        <w:rPr>
+          <w:color w:val="4472C4" w:themeColor="accent1"/>
+          <w:lang w:val="en"/>
+        </w:rPr>
+        <w:t>There are three main types of logistic regression: binary, multinomial and ordinal.</w:t>
+      </w:r>
     </w:p>
     <w:p>
       <w:pPr>
@@ -785,7 +835,7 @@
   <w:style w:type="paragraph" w:default="1" w:styleId="Normal">
     <w:name w:val="Normal"/>
     <w:qFormat/>
-    <w:rsid w:val="007A5435"/>
+    <w:rsid w:val="00031251"/>
     <w:pPr>
       <w:spacing w:line="256" w:lineRule="auto"/>
     </w:pPr>

</xml_diff>

<commit_message>
Naive bayes algorithm done
</commit_message>
<xml_diff>
--- a/ML.docx
+++ b/ML.docx
@@ -264,20 +264,42 @@
         </w:rPr>
         <w:t>the most powerful and popular tool for classification and prediction. A Decision tree is a flowchart-like tree structure</w:t>
       </w:r>
-    </w:p>
-    <w:p>
-      <w:pPr>
-        <w:rPr>
-          <w:color w:val="4472C4" w:themeColor="accent1"/>
-        </w:rPr>
-      </w:pPr>
-    </w:p>
-    <w:p>
-      <w:pPr>
-        <w:rPr>
-          <w:color w:val="4472C4" w:themeColor="accent1"/>
-        </w:rPr>
-      </w:pPr>
+      <w:r>
+        <w:rPr>
+          <w:color w:val="4472C4" w:themeColor="accent1"/>
+        </w:rPr>
+        <w:t>.</w:t>
+      </w:r>
+    </w:p>
+    <w:p>
+      <w:pPr>
+        <w:rPr>
+          <w:color w:val="4472C4" w:themeColor="accent1"/>
+        </w:rPr>
+      </w:pPr>
+      <w:r>
+        <w:rPr>
+          <w:b/>
+          <w:bCs/>
+          <w:sz w:val="30"/>
+          <w:szCs w:val="30"/>
+        </w:rPr>
+        <w:t>Random Forest:</w:t>
+      </w:r>
+    </w:p>
+    <w:p>
+      <w:pPr>
+        <w:rPr>
+          <w:color w:val="4472C4" w:themeColor="accent1"/>
+        </w:rPr>
+      </w:pPr>
+      <w:r>
+        <w:rPr>
+          <w:color w:val="4472C4" w:themeColor="accent1"/>
+        </w:rPr>
+        <w:tab/>
+        <w:t>More than two decision tree make one is called Random Forest in my words.</w:t>
+      </w:r>
     </w:p>
     <w:p>
       <w:pPr>
@@ -831,6 +853,7 @@
   <w:style w:type="character" w:default="1" w:styleId="DefaultParagraphFont">
     <w:name w:val="Default Paragraph Font"/>
     <w:uiPriority w:val="1"/>
+    <w:semiHidden/>
     <w:unhideWhenUsed/>
   </w:style>
   <w:style w:type="table" w:default="1" w:styleId="TableNormal">

</xml_diff>